<commit_message>
Add How To Guide
</commit_message>
<xml_diff>
--- a/HowTo.docx
+++ b/HowTo.docx
@@ -2379,6 +2379,7 @@
     <w:p/>
     <w:p>
       <w:pPr>
+        <w:spacing w:after="0"/>
         <w:rPr>
           <w:lang w:val="sv-SE"/>
         </w:rPr>
@@ -2392,6 +2393,7 @@
     </w:p>
     <w:p>
       <w:pPr>
+        <w:spacing w:after="0"/>
         <w:rPr>
           <w:lang w:val="sv-SE"/>
         </w:rPr>
@@ -2404,6 +2406,9 @@
       </w:r>
     </w:p>
     <w:p>
+      <w:pPr>
+        <w:spacing w:after="0"/>
+      </w:pPr>
       <w:r>
         <w:rPr>
           <w:lang w:val="sv-SE"/>
@@ -2423,6 +2428,9 @@
       </w:r>
     </w:p>
     <w:p>
+      <w:pPr>
+        <w:spacing w:after="0"/>
+      </w:pPr>
       <w:r>
         <w:t xml:space="preserve">        </w:t>
       </w:r>
@@ -2438,6 +2446,9 @@
       </w:r>
     </w:p>
     <w:p>
+      <w:pPr>
+        <w:spacing w:after="0"/>
+      </w:pPr>
       <w:r>
         <w:t xml:space="preserve">        </w:t>
       </w:r>
@@ -2467,6 +2478,9 @@
       </w:r>
     </w:p>
     <w:p>
+      <w:pPr>
+        <w:spacing w:after="0"/>
+      </w:pPr>
       <w:r>
         <w:t xml:space="preserve">        </w:t>
       </w:r>
@@ -2496,6 +2510,9 @@
       </w:r>
     </w:p>
     <w:p>
+      <w:pPr>
+        <w:spacing w:after="0"/>
+      </w:pPr>
       <w:r>
         <w:t xml:space="preserve">        park.name = data[</w:t>
       </w:r>
@@ -2517,6 +2534,9 @@
       </w:r>
     </w:p>
     <w:p>
+      <w:pPr>
+        <w:spacing w:after="0"/>
+      </w:pPr>
       <w:r>
         <w:t xml:space="preserve">        park.id = data[</w:t>
       </w:r>
@@ -2538,6 +2558,9 @@
       </w:r>
     </w:p>
     <w:p>
+      <w:pPr>
+        <w:spacing w:after="0"/>
+      </w:pPr>
       <w:r>
         <w:t xml:space="preserve">        </w:t>
       </w:r>
@@ -2567,6 +2590,9 @@
       </w:r>
     </w:p>
     <w:p>
+      <w:pPr>
+        <w:spacing w:after="0"/>
+      </w:pPr>
       <w:r>
         <w:t xml:space="preserve">        </w:t>
       </w:r>
@@ -2617,6 +2643,9 @@
       </w:r>
     </w:p>
     <w:p>
+      <w:pPr>
+        <w:spacing w:after="0"/>
+      </w:pPr>
       <w:r>
         <w:t xml:space="preserve">        </w:t>
       </w:r>
@@ -2670,6 +2699,9 @@
       </w:r>
     </w:p>
     <w:p>
+      <w:pPr>
+        <w:spacing w:after="0"/>
+      </w:pPr>
       <w:r>
         <w:t xml:space="preserve">          </w:t>
       </w:r>
@@ -2704,6 +2736,9 @@
       </w:r>
     </w:p>
     <w:p>
+      <w:pPr>
+        <w:spacing w:after="0"/>
+      </w:pPr>
       <w:r>
         <w:t xml:space="preserve">          </w:t>
       </w:r>
@@ -2719,11 +2754,17 @@
       </w:r>
     </w:p>
     <w:p>
+      <w:pPr>
+        <w:spacing w:after="0"/>
+      </w:pPr>
       <w:r>
         <w:t xml:space="preserve">        }</w:t>
       </w:r>
     </w:p>
     <w:p>
+      <w:pPr>
+        <w:spacing w:after="0"/>
+      </w:pPr>
       <w:r>
         <w:t xml:space="preserve">        </w:t>
       </w:r>
@@ -2737,6 +2778,9 @@
       </w:r>
     </w:p>
     <w:p>
+      <w:pPr>
+        <w:spacing w:after="0"/>
+      </w:pPr>
       <w:r>
         <w:t xml:space="preserve">        </w:t>
       </w:r>
@@ -2758,8 +2802,10 @@
       </w:r>
     </w:p>
     <w:p>
-      <w:r>
-        <w:lastRenderedPageBreak/>
+      <w:pPr>
+        <w:spacing w:after="0"/>
+      </w:pPr>
+      <w:r>
         <w:t xml:space="preserve">      }</w:t>
       </w:r>
     </w:p>
@@ -2913,7 +2959,10 @@
         <w:t>4 = State Parks Day</w:t>
       </w:r>
     </w:p>
-    <w:p/>
+    <w:p>
+      <w:bookmarkStart w:id="0" w:name="_GoBack"/>
+      <w:bookmarkEnd w:id="0"/>
+    </w:p>
     <w:p>
       <w:r>
         <w:t xml:space="preserve">Multiple words can be used to search the event description and a like search is used. Each keyword must be sent as a new </w:t>
@@ -3417,8 +3466,905 @@
       </w:r>
     </w:p>
     <w:p>
-      <w:bookmarkStart w:id="0" w:name="_GoBack"/>
-      <w:bookmarkEnd w:id="0"/>
+      <w:r>
+        <w:rPr>
+          <w:noProof/>
+        </w:rPr>
+        <w:lastRenderedPageBreak/>
+        <mc:AlternateContent>
+          <mc:Choice Requires="wps">
+            <w:drawing>
+              <wp:anchor distT="45720" distB="45720" distL="114300" distR="114300" simplePos="0" relativeHeight="251672576" behindDoc="0" locked="0" layoutInCell="1" allowOverlap="1" wp14:anchorId="487AB79F" wp14:editId="26E31B44">
+                <wp:simplePos x="0" y="0"/>
+                <wp:positionH relativeFrom="page">
+                  <wp:posOffset>297180</wp:posOffset>
+                </wp:positionH>
+                <wp:positionV relativeFrom="paragraph">
+                  <wp:posOffset>2133600</wp:posOffset>
+                </wp:positionV>
+                <wp:extent cx="1607820" cy="281940"/>
+                <wp:effectExtent l="0" t="0" r="11430" b="22860"/>
+                <wp:wrapSquare wrapText="bothSides"/>
+                <wp:docPr id="7" name="Text Box 7"/>
+                <wp:cNvGraphicFramePr>
+                  <a:graphicFrameLocks xmlns:a="http://schemas.openxmlformats.org/drawingml/2006/main"/>
+                </wp:cNvGraphicFramePr>
+                <a:graphic xmlns:a="http://schemas.openxmlformats.org/drawingml/2006/main">
+                  <a:graphicData uri="http://schemas.microsoft.com/office/word/2010/wordprocessingShape">
+                    <wps:wsp>
+                      <wps:cNvSpPr txBox="1">
+                        <a:spLocks noChangeArrowheads="1"/>
+                      </wps:cNvSpPr>
+                      <wps:spPr bwMode="auto">
+                        <a:xfrm>
+                          <a:off x="0" y="0"/>
+                          <a:ext cx="1607820" cy="281940"/>
+                        </a:xfrm>
+                        <a:prstGeom prst="rect">
+                          <a:avLst/>
+                        </a:prstGeom>
+                        <a:noFill/>
+                        <a:ln w="19050">
+                          <a:solidFill>
+                            <a:srgbClr val="7030A0"/>
+                          </a:solidFill>
+                          <a:miter lim="800000"/>
+                          <a:headEnd/>
+                          <a:tailEnd/>
+                        </a:ln>
+                      </wps:spPr>
+                      <wps:txbx>
+                        <w:txbxContent>
+                          <w:p>
+                            <w:pPr>
+                              <w:spacing w:after="0" w:line="240" w:lineRule="auto"/>
+                              <w:rPr>
+                                <w:b/>
+                                <w:color w:val="7030A0"/>
+                              </w:rPr>
+                            </w:pPr>
+                            <w:r>
+                              <w:rPr>
+                                <w:b/>
+                                <w:color w:val="7030A0"/>
+                              </w:rPr>
+                              <w:t>Events</w:t>
+                            </w:r>
+                          </w:p>
+                          <w:p>
+                            <w:pPr>
+                              <w:spacing w:after="0" w:line="240" w:lineRule="auto"/>
+                              <w:ind w:left="2880" w:firstLine="720"/>
+                              <w:rPr>
+                                <w:b/>
+                                <w:color w:val="7030A0"/>
+                              </w:rPr>
+                            </w:pPr>
+                          </w:p>
+                        </w:txbxContent>
+                      </wps:txbx>
+                      <wps:bodyPr rot="0" vert="horz" wrap="square" lIns="91440" tIns="45720" rIns="91440" bIns="45720" anchor="t" anchorCtr="0">
+                        <a:noAutofit/>
+                      </wps:bodyPr>
+                    </wps:wsp>
+                  </a:graphicData>
+                </a:graphic>
+                <wp14:sizeRelH relativeFrom="margin">
+                  <wp14:pctWidth>0</wp14:pctWidth>
+                </wp14:sizeRelH>
+                <wp14:sizeRelV relativeFrom="margin">
+                  <wp14:pctHeight>0</wp14:pctHeight>
+                </wp14:sizeRelV>
+              </wp:anchor>
+            </w:drawing>
+          </mc:Choice>
+          <mc:Fallback>
+            <w:pict>
+              <v:shapetype w14:anchorId="487AB79F" id="_x0000_t202" coordsize="21600,21600" o:spt="202" path="m,l,21600r21600,l21600,xe">
+                <v:stroke joinstyle="miter"/>
+                <v:path gradientshapeok="t" o:connecttype="rect"/>
+              </v:shapetype>
+              <v:shape id="Text Box 7" o:spid="_x0000_s1026" type="#_x0000_t202" style="position:absolute;margin-left:23.4pt;margin-top:168pt;width:126.6pt;height:22.2pt;z-index:251672576;visibility:visible;mso-wrap-style:square;mso-width-percent:0;mso-height-percent:0;mso-wrap-distance-left:9pt;mso-wrap-distance-top:3.6pt;mso-wrap-distance-right:9pt;mso-wrap-distance-bottom:3.6pt;mso-position-horizontal:absolute;mso-position-horizontal-relative:page;mso-position-vertical:absolute;mso-position-vertical-relative:text;mso-width-percent:0;mso-height-percent:0;mso-width-relative:margin;mso-height-relative:margin;v-text-anchor:top" o:gfxdata="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" filled="f" strokecolor="#7030a0" strokeweight="1.5pt">
+                <v:textbox>
+                  <w:txbxContent>
+                    <w:p>
+                      <w:pPr>
+                        <w:spacing w:after="0" w:line="240" w:lineRule="auto"/>
+                        <w:rPr>
+                          <w:b/>
+                          <w:color w:val="7030A0"/>
+                        </w:rPr>
+                      </w:pPr>
+                      <w:r>
+                        <w:rPr>
+                          <w:b/>
+                          <w:color w:val="7030A0"/>
+                        </w:rPr>
+                        <w:t>Events</w:t>
+                      </w:r>
+                    </w:p>
+                    <w:p>
+                      <w:pPr>
+                        <w:spacing w:after="0" w:line="240" w:lineRule="auto"/>
+                        <w:ind w:left="2880" w:firstLine="720"/>
+                        <w:rPr>
+                          <w:b/>
+                          <w:color w:val="7030A0"/>
+                        </w:rPr>
+                      </w:pPr>
+                    </w:p>
+                  </w:txbxContent>
+                </v:textbox>
+                <w10:wrap type="square" anchorx="page"/>
+              </v:shape>
+            </w:pict>
+          </mc:Fallback>
+        </mc:AlternateContent>
+      </w:r>
+      <w:r>
+        <w:rPr>
+          <w:noProof/>
+        </w:rPr>
+        <mc:AlternateContent>
+          <mc:Choice Requires="wps">
+            <w:drawing>
+              <wp:anchor distT="45720" distB="45720" distL="114300" distR="114300" simplePos="0" relativeHeight="251670528" behindDoc="0" locked="0" layoutInCell="1" allowOverlap="1" wp14:anchorId="18C5A47F" wp14:editId="71446258">
+                <wp:simplePos x="0" y="0"/>
+                <wp:positionH relativeFrom="page">
+                  <wp:posOffset>281940</wp:posOffset>
+                </wp:positionH>
+                <wp:positionV relativeFrom="paragraph">
+                  <wp:posOffset>3070860</wp:posOffset>
+                </wp:positionV>
+                <wp:extent cx="1607820" cy="441960"/>
+                <wp:effectExtent l="0" t="0" r="11430" b="15240"/>
+                <wp:wrapSquare wrapText="bothSides"/>
+                <wp:docPr id="6" name="Text Box 6"/>
+                <wp:cNvGraphicFramePr>
+                  <a:graphicFrameLocks xmlns:a="http://schemas.openxmlformats.org/drawingml/2006/main"/>
+                </wp:cNvGraphicFramePr>
+                <a:graphic xmlns:a="http://schemas.openxmlformats.org/drawingml/2006/main">
+                  <a:graphicData uri="http://schemas.microsoft.com/office/word/2010/wordprocessingShape">
+                    <wps:wsp>
+                      <wps:cNvSpPr txBox="1">
+                        <a:spLocks noChangeArrowheads="1"/>
+                      </wps:cNvSpPr>
+                      <wps:spPr bwMode="auto">
+                        <a:xfrm>
+                          <a:off x="0" y="0"/>
+                          <a:ext cx="1607820" cy="441960"/>
+                        </a:xfrm>
+                        <a:prstGeom prst="rect">
+                          <a:avLst/>
+                        </a:prstGeom>
+                        <a:noFill/>
+                        <a:ln w="19050">
+                          <a:solidFill>
+                            <a:srgbClr val="7030A0"/>
+                          </a:solidFill>
+                          <a:miter lim="800000"/>
+                          <a:headEnd/>
+                          <a:tailEnd/>
+                        </a:ln>
+                      </wps:spPr>
+                      <wps:txbx>
+                        <w:txbxContent>
+                          <w:p>
+                            <w:pPr>
+                              <w:spacing w:after="0" w:line="240" w:lineRule="auto"/>
+                              <w:rPr>
+                                <w:b/>
+                                <w:color w:val="7030A0"/>
+                              </w:rPr>
+                            </w:pPr>
+                          </w:p>
+                          <w:p>
+                            <w:pPr>
+                              <w:spacing w:after="0" w:line="240" w:lineRule="auto"/>
+                              <w:jc w:val="center"/>
+                              <w:rPr>
+                                <w:b/>
+                                <w:color w:val="7030A0"/>
+                              </w:rPr>
+                            </w:pPr>
+                            <w:r>
+                              <w:rPr>
+                                <w:b/>
+                                <w:color w:val="7030A0"/>
+                              </w:rPr>
+                              <w:t>Latitude &amp; Longitude</w:t>
+                            </w:r>
+                          </w:p>
+                          <w:p>
+                            <w:pPr>
+                              <w:spacing w:after="0" w:line="240" w:lineRule="auto"/>
+                              <w:ind w:left="2880" w:firstLine="720"/>
+                              <w:rPr>
+                                <w:b/>
+                                <w:color w:val="7030A0"/>
+                              </w:rPr>
+                            </w:pPr>
+                          </w:p>
+                        </w:txbxContent>
+                      </wps:txbx>
+                      <wps:bodyPr rot="0" vert="horz" wrap="square" lIns="91440" tIns="45720" rIns="91440" bIns="45720" anchor="t" anchorCtr="0">
+                        <a:noAutofit/>
+                      </wps:bodyPr>
+                    </wps:wsp>
+                  </a:graphicData>
+                </a:graphic>
+                <wp14:sizeRelH relativeFrom="margin">
+                  <wp14:pctWidth>0</wp14:pctWidth>
+                </wp14:sizeRelH>
+                <wp14:sizeRelV relativeFrom="margin">
+                  <wp14:pctHeight>0</wp14:pctHeight>
+                </wp14:sizeRelV>
+              </wp:anchor>
+            </w:drawing>
+          </mc:Choice>
+          <mc:Fallback>
+            <w:pict>
+              <v:shape w14:anchorId="18C5A47F" id="Text Box 6" o:spid="_x0000_s1027" type="#_x0000_t202" style="position:absolute;margin-left:22.2pt;margin-top:241.8pt;width:126.6pt;height:34.8pt;z-index:251670528;visibility:visible;mso-wrap-style:square;mso-width-percent:0;mso-height-percent:0;mso-wrap-distance-left:9pt;mso-wrap-distance-top:3.6pt;mso-wrap-distance-right:9pt;mso-wrap-distance-bottom:3.6pt;mso-position-horizontal:absolute;mso-position-horizontal-relative:page;mso-position-vertical:absolute;mso-position-vertical-relative:text;mso-width-percent:0;mso-height-percent:0;mso-width-relative:margin;mso-height-relative:margin;v-text-anchor:top" o:gfxdata="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" filled="f" strokecolor="#7030a0" strokeweight="1.5pt">
+                <v:textbox>
+                  <w:txbxContent>
+                    <w:p>
+                      <w:pPr>
+                        <w:spacing w:after="0" w:line="240" w:lineRule="auto"/>
+                        <w:rPr>
+                          <w:b/>
+                          <w:color w:val="7030A0"/>
+                        </w:rPr>
+                      </w:pPr>
+                    </w:p>
+                    <w:p>
+                      <w:pPr>
+                        <w:spacing w:after="0" w:line="240" w:lineRule="auto"/>
+                        <w:jc w:val="center"/>
+                        <w:rPr>
+                          <w:b/>
+                          <w:color w:val="7030A0"/>
+                        </w:rPr>
+                      </w:pPr>
+                      <w:r>
+                        <w:rPr>
+                          <w:b/>
+                          <w:color w:val="7030A0"/>
+                        </w:rPr>
+                        <w:t>Latitude &amp; Longitude</w:t>
+                      </w:r>
+                    </w:p>
+                    <w:p>
+                      <w:pPr>
+                        <w:spacing w:after="0" w:line="240" w:lineRule="auto"/>
+                        <w:ind w:left="2880" w:firstLine="720"/>
+                        <w:rPr>
+                          <w:b/>
+                          <w:color w:val="7030A0"/>
+                        </w:rPr>
+                      </w:pPr>
+                    </w:p>
+                  </w:txbxContent>
+                </v:textbox>
+                <w10:wrap type="square" anchorx="page"/>
+              </v:shape>
+            </w:pict>
+          </mc:Fallback>
+        </mc:AlternateContent>
+      </w:r>
+      <w:r>
+        <w:rPr>
+          <w:noProof/>
+        </w:rPr>
+        <mc:AlternateContent>
+          <mc:Choice Requires="wps">
+            <w:drawing>
+              <wp:anchor distT="45720" distB="45720" distL="114300" distR="114300" simplePos="0" relativeHeight="251668480" behindDoc="0" locked="0" layoutInCell="1" allowOverlap="1" wp14:anchorId="51EB3A91" wp14:editId="4832AEE8">
+                <wp:simplePos x="0" y="0"/>
+                <wp:positionH relativeFrom="column">
+                  <wp:posOffset>-739140</wp:posOffset>
+                </wp:positionH>
+                <wp:positionV relativeFrom="paragraph">
+                  <wp:posOffset>121920</wp:posOffset>
+                </wp:positionV>
+                <wp:extent cx="3284220" cy="304800"/>
+                <wp:effectExtent l="0" t="0" r="11430" b="19050"/>
+                <wp:wrapSquare wrapText="bothSides"/>
+                <wp:docPr id="5" name="Text Box 5"/>
+                <wp:cNvGraphicFramePr>
+                  <a:graphicFrameLocks xmlns:a="http://schemas.openxmlformats.org/drawingml/2006/main"/>
+                </wp:cNvGraphicFramePr>
+                <a:graphic xmlns:a="http://schemas.openxmlformats.org/drawingml/2006/main">
+                  <a:graphicData uri="http://schemas.microsoft.com/office/word/2010/wordprocessingShape">
+                    <wps:wsp>
+                      <wps:cNvSpPr txBox="1">
+                        <a:spLocks noChangeArrowheads="1"/>
+                      </wps:cNvSpPr>
+                      <wps:spPr bwMode="auto">
+                        <a:xfrm>
+                          <a:off x="0" y="0"/>
+                          <a:ext cx="3284220" cy="304800"/>
+                        </a:xfrm>
+                        <a:prstGeom prst="rect">
+                          <a:avLst/>
+                        </a:prstGeom>
+                        <a:noFill/>
+                        <a:ln w="19050">
+                          <a:solidFill>
+                            <a:srgbClr val="7030A0"/>
+                          </a:solidFill>
+                          <a:miter lim="800000"/>
+                          <a:headEnd/>
+                          <a:tailEnd/>
+                        </a:ln>
+                      </wps:spPr>
+                      <wps:txbx>
+                        <w:txbxContent>
+                          <w:p>
+                            <w:pPr>
+                              <w:spacing w:after="0" w:line="240" w:lineRule="auto"/>
+                              <w:ind w:left="2880" w:firstLine="720"/>
+                              <w:rPr>
+                                <w:b/>
+                                <w:color w:val="7030A0"/>
+                              </w:rPr>
+                            </w:pPr>
+                            <w:r>
+                              <w:rPr>
+                                <w:b/>
+                                <w:color w:val="7030A0"/>
+                              </w:rPr>
+                              <w:t xml:space="preserve">    </w:t>
+                            </w:r>
+                            <w:r>
+                              <w:rPr>
+                                <w:b/>
+                                <w:color w:val="7030A0"/>
+                              </w:rPr>
+                              <w:t>Park Na</w:t>
+                            </w:r>
+                            <w:r>
+                              <w:rPr>
+                                <w:b/>
+                                <w:color w:val="7030A0"/>
+                              </w:rPr>
+                              <w:t>me</w:t>
+                            </w:r>
+                          </w:p>
+                          <w:p>
+                            <w:pPr>
+                              <w:spacing w:after="0" w:line="240" w:lineRule="auto"/>
+                              <w:ind w:left="2880" w:firstLine="720"/>
+                              <w:rPr>
+                                <w:b/>
+                                <w:color w:val="7030A0"/>
+                              </w:rPr>
+                            </w:pPr>
+                          </w:p>
+                        </w:txbxContent>
+                      </wps:txbx>
+                      <wps:bodyPr rot="0" vert="horz" wrap="square" lIns="91440" tIns="45720" rIns="91440" bIns="45720" anchor="t" anchorCtr="0">
+                        <a:noAutofit/>
+                      </wps:bodyPr>
+                    </wps:wsp>
+                  </a:graphicData>
+                </a:graphic>
+                <wp14:sizeRelH relativeFrom="margin">
+                  <wp14:pctWidth>0</wp14:pctWidth>
+                </wp14:sizeRelH>
+                <wp14:sizeRelV relativeFrom="margin">
+                  <wp14:pctHeight>0</wp14:pctHeight>
+                </wp14:sizeRelV>
+              </wp:anchor>
+            </w:drawing>
+          </mc:Choice>
+          <mc:Fallback>
+            <w:pict>
+              <v:shape w14:anchorId="51EB3A91" id="Text Box 5" o:spid="_x0000_s1028" type="#_x0000_t202" style="position:absolute;margin-left:-58.2pt;margin-top:9.6pt;width:258.6pt;height:24pt;z-index:251668480;visibility:visible;mso-wrap-style:square;mso-width-percent:0;mso-height-percent:0;mso-wrap-distance-left:9pt;mso-wrap-distance-top:3.6pt;mso-wrap-distance-right:9pt;mso-wrap-distance-bottom:3.6pt;mso-position-horizontal:absolute;mso-position-horizontal-relative:text;mso-position-vertical:absolute;mso-position-vertical-relative:text;mso-width-percent:0;mso-height-percent:0;mso-width-relative:margin;mso-height-relative:margin;v-text-anchor:top" o:gfxdata="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" filled="f" strokecolor="#7030a0" strokeweight="1.5pt">
+                <v:textbox>
+                  <w:txbxContent>
+                    <w:p>
+                      <w:pPr>
+                        <w:spacing w:after="0" w:line="240" w:lineRule="auto"/>
+                        <w:ind w:left="2880" w:firstLine="720"/>
+                        <w:rPr>
+                          <w:b/>
+                          <w:color w:val="7030A0"/>
+                        </w:rPr>
+                      </w:pPr>
+                      <w:r>
+                        <w:rPr>
+                          <w:b/>
+                          <w:color w:val="7030A0"/>
+                        </w:rPr>
+                        <w:t xml:space="preserve">    </w:t>
+                      </w:r>
+                      <w:r>
+                        <w:rPr>
+                          <w:b/>
+                          <w:color w:val="7030A0"/>
+                        </w:rPr>
+                        <w:t>Park Na</w:t>
+                      </w:r>
+                      <w:r>
+                        <w:rPr>
+                          <w:b/>
+                          <w:color w:val="7030A0"/>
+                        </w:rPr>
+                        <w:t>me</w:t>
+                      </w:r>
+                    </w:p>
+                    <w:p>
+                      <w:pPr>
+                        <w:spacing w:after="0" w:line="240" w:lineRule="auto"/>
+                        <w:ind w:left="2880" w:firstLine="720"/>
+                        <w:rPr>
+                          <w:b/>
+                          <w:color w:val="7030A0"/>
+                        </w:rPr>
+                      </w:pPr>
+                    </w:p>
+                  </w:txbxContent>
+                </v:textbox>
+                <w10:wrap type="square"/>
+              </v:shape>
+            </w:pict>
+          </mc:Fallback>
+        </mc:AlternateContent>
+      </w:r>
+      <w:r>
+        <w:rPr>
+          <w:noProof/>
+        </w:rPr>
+        <mc:AlternateContent>
+          <mc:Choice Requires="wps">
+            <w:drawing>
+              <wp:anchor distT="45720" distB="45720" distL="114300" distR="114300" simplePos="0" relativeHeight="251666432" behindDoc="0" locked="0" layoutInCell="1" allowOverlap="1" wp14:anchorId="5B6CD924" wp14:editId="79D31244">
+                <wp:simplePos x="0" y="0"/>
+                <wp:positionH relativeFrom="column">
+                  <wp:posOffset>1143000</wp:posOffset>
+                </wp:positionH>
+                <wp:positionV relativeFrom="paragraph">
+                  <wp:posOffset>457200</wp:posOffset>
+                </wp:positionV>
+                <wp:extent cx="5227320" cy="2979420"/>
+                <wp:effectExtent l="0" t="0" r="11430" b="11430"/>
+                <wp:wrapSquare wrapText="bothSides"/>
+                <wp:docPr id="4" name="Text Box 4"/>
+                <wp:cNvGraphicFramePr>
+                  <a:graphicFrameLocks xmlns:a="http://schemas.openxmlformats.org/drawingml/2006/main"/>
+                </wp:cNvGraphicFramePr>
+                <a:graphic xmlns:a="http://schemas.openxmlformats.org/drawingml/2006/main">
+                  <a:graphicData uri="http://schemas.microsoft.com/office/word/2010/wordprocessingShape">
+                    <wps:wsp>
+                      <wps:cNvSpPr txBox="1">
+                        <a:spLocks noChangeArrowheads="1"/>
+                      </wps:cNvSpPr>
+                      <wps:spPr bwMode="auto">
+                        <a:xfrm>
+                          <a:off x="0" y="0"/>
+                          <a:ext cx="5227320" cy="2979420"/>
+                        </a:xfrm>
+                        <a:prstGeom prst="rect">
+                          <a:avLst/>
+                        </a:prstGeom>
+                        <a:noFill/>
+                        <a:ln w="19050">
+                          <a:solidFill>
+                            <a:srgbClr val="7030A0"/>
+                          </a:solidFill>
+                          <a:miter lim="800000"/>
+                          <a:headEnd/>
+                          <a:tailEnd/>
+                        </a:ln>
+                      </wps:spPr>
+                      <wps:txbx>
+                        <w:txbxContent>
+                          <w:p>
+                            <w:pPr>
+                              <w:spacing w:after="0" w:line="240" w:lineRule="auto"/>
+                              <w:ind w:left="2880"/>
+                              <w:rPr>
+                                <w:b/>
+                                <w:color w:val="7030A0"/>
+                              </w:rPr>
+                            </w:pPr>
+                            <w:r>
+                              <w:rPr>
+                                <w:b/>
+                                <w:color w:val="7030A0"/>
+                              </w:rPr>
+                              <w:t xml:space="preserve">       </w:t>
+                            </w:r>
+                            <w:r>
+                              <w:rPr>
+                                <w:b/>
+                                <w:color w:val="7030A0"/>
+                              </w:rPr>
+                              <w:t>Images</w:t>
+                            </w:r>
+                          </w:p>
+                          <w:p>
+                            <w:pPr>
+                              <w:spacing w:after="0" w:line="240" w:lineRule="auto"/>
+                              <w:ind w:left="2880" w:firstLine="720"/>
+                              <w:rPr>
+                                <w:b/>
+                                <w:color w:val="7030A0"/>
+                              </w:rPr>
+                            </w:pPr>
+                          </w:p>
+                        </w:txbxContent>
+                      </wps:txbx>
+                      <wps:bodyPr rot="0" vert="horz" wrap="square" lIns="91440" tIns="45720" rIns="91440" bIns="45720" anchor="t" anchorCtr="0">
+                        <a:noAutofit/>
+                      </wps:bodyPr>
+                    </wps:wsp>
+                  </a:graphicData>
+                </a:graphic>
+                <wp14:sizeRelH relativeFrom="margin">
+                  <wp14:pctWidth>0</wp14:pctWidth>
+                </wp14:sizeRelH>
+                <wp14:sizeRelV relativeFrom="margin">
+                  <wp14:pctHeight>0</wp14:pctHeight>
+                </wp14:sizeRelV>
+              </wp:anchor>
+            </w:drawing>
+          </mc:Choice>
+          <mc:Fallback>
+            <w:pict>
+              <v:shape w14:anchorId="5B6CD924" id="Text Box 4" o:spid="_x0000_s1029" type="#_x0000_t202" style="position:absolute;margin-left:90pt;margin-top:36pt;width:411.6pt;height:234.6pt;z-index:251666432;visibility:visible;mso-wrap-style:square;mso-width-percent:0;mso-height-percent:0;mso-wrap-distance-left:9pt;mso-wrap-distance-top:3.6pt;mso-wrap-distance-right:9pt;mso-wrap-distance-bottom:3.6pt;mso-position-horizontal:absolute;mso-position-horizontal-relative:text;mso-position-vertical:absolute;mso-position-vertical-relative:text;mso-width-percent:0;mso-height-percent:0;mso-width-relative:margin;mso-height-relative:margin;v-text-anchor:top" o:gfxdata="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" filled="f" strokecolor="#7030a0" strokeweight="1.5pt">
+                <v:textbox>
+                  <w:txbxContent>
+                    <w:p>
+                      <w:pPr>
+                        <w:spacing w:after="0" w:line="240" w:lineRule="auto"/>
+                        <w:ind w:left="2880"/>
+                        <w:rPr>
+                          <w:b/>
+                          <w:color w:val="7030A0"/>
+                        </w:rPr>
+                      </w:pPr>
+                      <w:r>
+                        <w:rPr>
+                          <w:b/>
+                          <w:color w:val="7030A0"/>
+                        </w:rPr>
+                        <w:t xml:space="preserve">       </w:t>
+                      </w:r>
+                      <w:r>
+                        <w:rPr>
+                          <w:b/>
+                          <w:color w:val="7030A0"/>
+                        </w:rPr>
+                        <w:t>Images</w:t>
+                      </w:r>
+                    </w:p>
+                    <w:p>
+                      <w:pPr>
+                        <w:spacing w:after="0" w:line="240" w:lineRule="auto"/>
+                        <w:ind w:left="2880" w:firstLine="720"/>
+                        <w:rPr>
+                          <w:b/>
+                          <w:color w:val="7030A0"/>
+                        </w:rPr>
+                      </w:pPr>
+                    </w:p>
+                  </w:txbxContent>
+                </v:textbox>
+                <w10:wrap type="square"/>
+              </v:shape>
+            </w:pict>
+          </mc:Fallback>
+        </mc:AlternateContent>
+      </w:r>
+      <w:r>
+        <w:rPr>
+          <w:noProof/>
+        </w:rPr>
+        <mc:AlternateContent>
+          <mc:Choice Requires="wps">
+            <w:drawing>
+              <wp:anchor distT="45720" distB="45720" distL="114300" distR="114300" simplePos="0" relativeHeight="251664384" behindDoc="0" locked="0" layoutInCell="1" allowOverlap="1" wp14:anchorId="3170B2E4" wp14:editId="4B8B95CA">
+                <wp:simplePos x="0" y="0"/>
+                <wp:positionH relativeFrom="column">
+                  <wp:posOffset>1135380</wp:posOffset>
+                </wp:positionH>
+                <wp:positionV relativeFrom="paragraph">
+                  <wp:posOffset>3573780</wp:posOffset>
+                </wp:positionV>
+                <wp:extent cx="2979420" cy="556260"/>
+                <wp:effectExtent l="0" t="0" r="11430" b="15240"/>
+                <wp:wrapSquare wrapText="bothSides"/>
+                <wp:docPr id="3" name="Text Box 3"/>
+                <wp:cNvGraphicFramePr>
+                  <a:graphicFrameLocks xmlns:a="http://schemas.openxmlformats.org/drawingml/2006/main"/>
+                </wp:cNvGraphicFramePr>
+                <a:graphic xmlns:a="http://schemas.openxmlformats.org/drawingml/2006/main">
+                  <a:graphicData uri="http://schemas.microsoft.com/office/word/2010/wordprocessingShape">
+                    <wps:wsp>
+                      <wps:cNvSpPr txBox="1">
+                        <a:spLocks noChangeArrowheads="1"/>
+                      </wps:cNvSpPr>
+                      <wps:spPr bwMode="auto">
+                        <a:xfrm>
+                          <a:off x="0" y="0"/>
+                          <a:ext cx="2979420" cy="556260"/>
+                        </a:xfrm>
+                        <a:prstGeom prst="rect">
+                          <a:avLst/>
+                        </a:prstGeom>
+                        <a:noFill/>
+                        <a:ln w="19050">
+                          <a:solidFill>
+                            <a:srgbClr val="7030A0"/>
+                          </a:solidFill>
+                          <a:miter lim="800000"/>
+                          <a:headEnd/>
+                          <a:tailEnd/>
+                        </a:ln>
+                      </wps:spPr>
+                      <wps:txbx>
+                        <w:txbxContent>
+                          <w:p>
+                            <w:pPr>
+                              <w:spacing w:after="0" w:line="240" w:lineRule="auto"/>
+                              <w:ind w:left="2880"/>
+                              <w:rPr>
+                                <w:b/>
+                                <w:color w:val="7030A0"/>
+                              </w:rPr>
+                            </w:pPr>
+                            <w:r>
+                              <w:rPr>
+                                <w:b/>
+                                <w:color w:val="7030A0"/>
+                              </w:rPr>
+                              <w:t xml:space="preserve">        Features</w:t>
+                            </w:r>
+                          </w:p>
+                          <w:p>
+                            <w:pPr>
+                              <w:spacing w:after="0" w:line="240" w:lineRule="auto"/>
+                              <w:ind w:left="2880" w:firstLine="720"/>
+                              <w:rPr>
+                                <w:b/>
+                                <w:color w:val="7030A0"/>
+                              </w:rPr>
+                            </w:pPr>
+                          </w:p>
+                        </w:txbxContent>
+                      </wps:txbx>
+                      <wps:bodyPr rot="0" vert="horz" wrap="square" lIns="91440" tIns="45720" rIns="91440" bIns="45720" anchor="t" anchorCtr="0">
+                        <a:noAutofit/>
+                      </wps:bodyPr>
+                    </wps:wsp>
+                  </a:graphicData>
+                </a:graphic>
+                <wp14:sizeRelH relativeFrom="margin">
+                  <wp14:pctWidth>0</wp14:pctWidth>
+                </wp14:sizeRelH>
+                <wp14:sizeRelV relativeFrom="margin">
+                  <wp14:pctHeight>0</wp14:pctHeight>
+                </wp14:sizeRelV>
+              </wp:anchor>
+            </w:drawing>
+          </mc:Choice>
+          <mc:Fallback>
+            <w:pict>
+              <v:shape w14:anchorId="3170B2E4" id="Text Box 3" o:spid="_x0000_s1030" type="#_x0000_t202" style="position:absolute;margin-left:89.4pt;margin-top:281.4pt;width:234.6pt;height:43.8pt;z-index:251664384;visibility:visible;mso-wrap-style:square;mso-width-percent:0;mso-height-percent:0;mso-wrap-distance-left:9pt;mso-wrap-distance-top:3.6pt;mso-wrap-distance-right:9pt;mso-wrap-distance-bottom:3.6pt;mso-position-horizontal:absolute;mso-position-horizontal-relative:text;mso-position-vertical:absolute;mso-position-vertical-relative:text;mso-width-percent:0;mso-height-percent:0;mso-width-relative:margin;mso-height-relative:margin;v-text-anchor:top" o:gfxdata="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" filled="f" strokecolor="#7030a0" strokeweight="1.5pt">
+                <v:textbox>
+                  <w:txbxContent>
+                    <w:p>
+                      <w:pPr>
+                        <w:spacing w:after="0" w:line="240" w:lineRule="auto"/>
+                        <w:ind w:left="2880"/>
+                        <w:rPr>
+                          <w:b/>
+                          <w:color w:val="7030A0"/>
+                        </w:rPr>
+                      </w:pPr>
+                      <w:r>
+                        <w:rPr>
+                          <w:b/>
+                          <w:color w:val="7030A0"/>
+                        </w:rPr>
+                        <w:t xml:space="preserve">        Features</w:t>
+                      </w:r>
+                    </w:p>
+                    <w:p>
+                      <w:pPr>
+                        <w:spacing w:after="0" w:line="240" w:lineRule="auto"/>
+                        <w:ind w:left="2880" w:firstLine="720"/>
+                        <w:rPr>
+                          <w:b/>
+                          <w:color w:val="7030A0"/>
+                        </w:rPr>
+                      </w:pPr>
+                    </w:p>
+                  </w:txbxContent>
+                </v:textbox>
+                <w10:wrap type="square"/>
+              </v:shape>
+            </w:pict>
+          </mc:Fallback>
+        </mc:AlternateContent>
+      </w:r>
+      <w:r>
+        <w:rPr>
+          <w:noProof/>
+        </w:rPr>
+        <mc:AlternateContent>
+          <mc:Choice Requires="wps">
+            <w:drawing>
+              <wp:anchor distT="45720" distB="45720" distL="114300" distR="114300" simplePos="0" relativeHeight="251660288" behindDoc="0" locked="0" layoutInCell="1" allowOverlap="1" wp14:anchorId="509006CA" wp14:editId="40614DF9">
+                <wp:simplePos x="0" y="0"/>
+                <wp:positionH relativeFrom="column">
+                  <wp:posOffset>121920</wp:posOffset>
+                </wp:positionH>
+                <wp:positionV relativeFrom="paragraph">
+                  <wp:posOffset>4274820</wp:posOffset>
+                </wp:positionV>
+                <wp:extent cx="6316980" cy="457200"/>
+                <wp:effectExtent l="0" t="0" r="26670" b="19050"/>
+                <wp:wrapSquare wrapText="bothSides"/>
+                <wp:docPr id="217" name="Text Box 2"/>
+                <wp:cNvGraphicFramePr>
+                  <a:graphicFrameLocks xmlns:a="http://schemas.openxmlformats.org/drawingml/2006/main"/>
+                </wp:cNvGraphicFramePr>
+                <a:graphic xmlns:a="http://schemas.openxmlformats.org/drawingml/2006/main">
+                  <a:graphicData uri="http://schemas.microsoft.com/office/word/2010/wordprocessingShape">
+                    <wps:wsp>
+                      <wps:cNvSpPr txBox="1">
+                        <a:spLocks noChangeArrowheads="1"/>
+                      </wps:cNvSpPr>
+                      <wps:spPr bwMode="auto">
+                        <a:xfrm>
+                          <a:off x="0" y="0"/>
+                          <a:ext cx="6316980" cy="457200"/>
+                        </a:xfrm>
+                        <a:prstGeom prst="rect">
+                          <a:avLst/>
+                        </a:prstGeom>
+                        <a:noFill/>
+                        <a:ln w="19050">
+                          <a:solidFill>
+                            <a:srgbClr val="7030A0"/>
+                          </a:solidFill>
+                          <a:miter lim="800000"/>
+                          <a:headEnd/>
+                          <a:tailEnd/>
+                        </a:ln>
+                      </wps:spPr>
+                      <wps:txbx>
+                        <w:txbxContent>
+                          <w:p>
+                            <w:pPr>
+                              <w:rPr>
+                                <w:b/>
+                                <w:color w:val="7030A0"/>
+                              </w:rPr>
+                            </w:pPr>
+                            <w:r>
+                              <w:rPr>
+                                <w:b/>
+                                <w:color w:val="7030A0"/>
+                              </w:rPr>
+                              <w:t>Park Narrative</w:t>
+                            </w:r>
+                          </w:p>
+                        </w:txbxContent>
+                      </wps:txbx>
+                      <wps:bodyPr rot="0" vert="horz" wrap="square" lIns="91440" tIns="45720" rIns="91440" bIns="45720" anchor="t" anchorCtr="0">
+                        <a:noAutofit/>
+                      </wps:bodyPr>
+                    </wps:wsp>
+                  </a:graphicData>
+                </a:graphic>
+                <wp14:sizeRelH relativeFrom="margin">
+                  <wp14:pctWidth>0</wp14:pctWidth>
+                </wp14:sizeRelH>
+                <wp14:sizeRelV relativeFrom="margin">
+                  <wp14:pctHeight>0</wp14:pctHeight>
+                </wp14:sizeRelV>
+              </wp:anchor>
+            </w:drawing>
+          </mc:Choice>
+          <mc:Fallback>
+            <w:pict>
+              <v:shape w14:anchorId="509006CA" id="Text Box 2" o:spid="_x0000_s1031" type="#_x0000_t202" style="position:absolute;margin-left:9.6pt;margin-top:336.6pt;width:497.4pt;height:36pt;z-index:251660288;visibility:visible;mso-wrap-style:square;mso-width-percent:0;mso-height-percent:0;mso-wrap-distance-left:9pt;mso-wrap-distance-top:3.6pt;mso-wrap-distance-right:9pt;mso-wrap-distance-bottom:3.6pt;mso-position-horizontal:absolute;mso-position-horizontal-relative:text;mso-position-vertical:absolute;mso-position-vertical-relative:text;mso-width-percent:0;mso-height-percent:0;mso-width-relative:margin;mso-height-relative:margin;v-text-anchor:top" o:gfxdata="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" filled="f" strokecolor="#7030a0" strokeweight="1.5pt">
+                <v:textbox>
+                  <w:txbxContent>
+                    <w:p>
+                      <w:pPr>
+                        <w:rPr>
+                          <w:b/>
+                          <w:color w:val="7030A0"/>
+                        </w:rPr>
+                      </w:pPr>
+                      <w:r>
+                        <w:rPr>
+                          <w:b/>
+                          <w:color w:val="7030A0"/>
+                        </w:rPr>
+                        <w:t>Park Narrative</w:t>
+                      </w:r>
+                    </w:p>
+                  </w:txbxContent>
+                </v:textbox>
+                <w10:wrap type="square"/>
+              </v:shape>
+            </w:pict>
+          </mc:Fallback>
+        </mc:AlternateContent>
+      </w:r>
+      <w:r>
+        <w:rPr>
+          <w:noProof/>
+        </w:rPr>
+        <w:drawing>
+          <wp:anchor distT="0" distB="0" distL="114300" distR="114300" simplePos="0" relativeHeight="251658240" behindDoc="0" locked="0" layoutInCell="1" allowOverlap="1" wp14:anchorId="242955BB" wp14:editId="60CAB48F">
+            <wp:simplePos x="0" y="0"/>
+            <wp:positionH relativeFrom="page">
+              <wp:posOffset>114300</wp:posOffset>
+            </wp:positionH>
+            <wp:positionV relativeFrom="paragraph">
+              <wp:posOffset>0</wp:posOffset>
+            </wp:positionV>
+            <wp:extent cx="7475220" cy="5067300"/>
+            <wp:effectExtent l="0" t="0" r="0" b="0"/>
+            <wp:wrapThrough wrapText="bothSides">
+              <wp:wrapPolygon edited="0">
+                <wp:start x="0" y="0"/>
+                <wp:lineTo x="0" y="21519"/>
+                <wp:lineTo x="21523" y="21519"/>
+                <wp:lineTo x="21523" y="0"/>
+                <wp:lineTo x="0" y="0"/>
+              </wp:wrapPolygon>
+            </wp:wrapThrough>
+            <wp:docPr id="1" name="Picture 1"/>
+            <wp:cNvGraphicFramePr>
+              <a:graphicFrameLocks xmlns:a="http://schemas.openxmlformats.org/drawingml/2006/main" noChangeAspect="1"/>
+            </wp:cNvGraphicFramePr>
+            <a:graphic xmlns:a="http://schemas.openxmlformats.org/drawingml/2006/main">
+              <a:graphicData uri="http://schemas.openxmlformats.org/drawingml/2006/picture">
+                <pic:pic xmlns:pic="http://schemas.openxmlformats.org/drawingml/2006/picture">
+                  <pic:nvPicPr>
+                    <pic:cNvPr id="1" name=""/>
+                    <pic:cNvPicPr/>
+                  </pic:nvPicPr>
+                  <pic:blipFill>
+                    <a:blip r:embed="rId5">
+                      <a:extLst>
+                        <a:ext uri="{28A0092B-C50C-407E-A947-70E740481C1C}">
+                          <a14:useLocalDpi xmlns:a14="http://schemas.microsoft.com/office/drawing/2010/main" val="0"/>
+                        </a:ext>
+                      </a:extLst>
+                    </a:blip>
+                    <a:stretch>
+                      <a:fillRect/>
+                    </a:stretch>
+                  </pic:blipFill>
+                  <pic:spPr>
+                    <a:xfrm>
+                      <a:off x="0" y="0"/>
+                      <a:ext cx="7475220" cy="5067300"/>
+                    </a:xfrm>
+                    <a:prstGeom prst="rect">
+                      <a:avLst/>
+                    </a:prstGeom>
+                  </pic:spPr>
+                </pic:pic>
+              </a:graphicData>
+            </a:graphic>
+            <wp14:sizeRelH relativeFrom="margin">
+              <wp14:pctWidth>0</wp14:pctWidth>
+            </wp14:sizeRelH>
+            <wp14:sizeRelV relativeFrom="margin">
+              <wp14:pctHeight>0</wp14:pctHeight>
+            </wp14:sizeRelV>
+          </wp:anchor>
+        </w:drawing>
+      </w:r>
     </w:p>
     <w:sectPr>
       <w:pgSz w:w="12240" w:h="15840"/>

</xml_diff>